<commit_message>
lesson 410 - Monday
</commit_message>
<xml_diff>
--- a/english_via_skype/solutions/doc/lesson_406_Selling_edit.docx
+++ b/english_via_skype/solutions/doc/lesson_406_Selling_edit.docx
@@ -176,7 +176,25 @@
           <w:szCs w:val="28"/>
           <w:lang w:val="en-US" w:eastAsia="pl-PL"/>
         </w:rPr>
-        <w:t>The main thing that …………………… us is ... </w:t>
+        <w:t>The main thing that …</w:t>
+      </w:r>
+      <w:r>
+        <w:rPr>
+          <w:rFonts w:ascii="Arial" w:eastAsia="Times New Roman" w:hAnsi="Arial" w:cs="Arial"/>
+          <w:sz w:val="28"/>
+          <w:szCs w:val="28"/>
+          <w:lang w:val="en-US" w:eastAsia="pl-PL"/>
+        </w:rPr>
+        <w:t>bothers</w:t>
+      </w:r>
+      <w:r>
+        <w:rPr>
+          <w:rFonts w:ascii="Arial" w:eastAsia="Times New Roman" w:hAnsi="Arial" w:cs="Arial"/>
+          <w:sz w:val="28"/>
+          <w:szCs w:val="28"/>
+          <w:lang w:val="en-US" w:eastAsia="pl-PL"/>
+        </w:rPr>
+        <w:t>………………… us is ... </w:t>
       </w:r>
       <w:r>
         <w:rPr>
@@ -186,7 +204,25 @@
           <w:lang w:val="en-US" w:eastAsia="pl-PL"/>
         </w:rPr>
         <w:br/>
-        <w:t>The main …………………… to progress at the moment seems to be ... </w:t>
+        <w:t>The main …</w:t>
+      </w:r>
+      <w:r>
+        <w:rPr>
+          <w:rFonts w:ascii="Arial" w:eastAsia="Times New Roman" w:hAnsi="Arial" w:cs="Arial"/>
+          <w:sz w:val="28"/>
+          <w:szCs w:val="28"/>
+          <w:lang w:val="en-US" w:eastAsia="pl-PL"/>
+        </w:rPr>
+        <w:t>obstacle</w:t>
+      </w:r>
+      <w:r>
+        <w:rPr>
+          <w:rFonts w:ascii="Arial" w:eastAsia="Times New Roman" w:hAnsi="Arial" w:cs="Arial"/>
+          <w:sz w:val="28"/>
+          <w:szCs w:val="28"/>
+          <w:lang w:val="en-US" w:eastAsia="pl-PL"/>
+        </w:rPr>
+        <w:t>………………… to progress at the moment seems to be ... </w:t>
       </w:r>
       <w:r>
         <w:rPr>
@@ -196,7 +232,25 @@
           <w:lang w:val="en-US" w:eastAsia="pl-PL"/>
         </w:rPr>
         <w:br/>
-        <w:t>We are ……………………about………………………</w:t>
+        <w:t>We are …</w:t>
+      </w:r>
+      <w:r>
+        <w:rPr>
+          <w:rFonts w:ascii="Arial" w:eastAsia="Times New Roman" w:hAnsi="Arial" w:cs="Arial"/>
+          <w:sz w:val="28"/>
+          <w:szCs w:val="28"/>
+          <w:lang w:val="en-US" w:eastAsia="pl-PL"/>
+        </w:rPr>
+        <w:t>concerned</w:t>
+      </w:r>
+      <w:r>
+        <w:rPr>
+          <w:rFonts w:ascii="Arial" w:eastAsia="Times New Roman" w:hAnsi="Arial" w:cs="Arial"/>
+          <w:sz w:val="28"/>
+          <w:szCs w:val="28"/>
+          <w:lang w:val="en-US" w:eastAsia="pl-PL"/>
+        </w:rPr>
+        <w:t>…………………about………………………</w:t>
       </w:r>
     </w:p>
     <w:p>
@@ -305,7 +359,25 @@
           <w:szCs w:val="28"/>
           <w:lang w:val="en-US" w:eastAsia="pl-PL"/>
         </w:rPr>
-        <w:t>How do you ……………………about</w:t>
+        <w:t>How do you …</w:t>
+      </w:r>
+      <w:r>
+        <w:rPr>
+          <w:rFonts w:ascii="Arial" w:eastAsia="Times New Roman" w:hAnsi="Arial" w:cs="Arial"/>
+          <w:sz w:val="28"/>
+          <w:szCs w:val="28"/>
+          <w:lang w:val="en-US" w:eastAsia="pl-PL"/>
+        </w:rPr>
+        <w:t>feel</w:t>
+      </w:r>
+      <w:r>
+        <w:rPr>
+          <w:rFonts w:ascii="Arial" w:eastAsia="Times New Roman" w:hAnsi="Arial" w:cs="Arial"/>
+          <w:sz w:val="28"/>
+          <w:szCs w:val="28"/>
+          <w:lang w:val="en-US" w:eastAsia="pl-PL"/>
+        </w:rPr>
+        <w:t>…………………about</w:t>
       </w:r>
     </w:p>
     <w:p>
@@ -464,7 +536,25 @@
           <w:szCs w:val="28"/>
           <w:lang w:val="en-US" w:eastAsia="pl-PL"/>
         </w:rPr>
-        <w:t>We would be willing to ..., ……………………….., of course, that ...................................</w:t>
+        <w:t>We would be willing to ..., …</w:t>
+      </w:r>
+      <w:r>
+        <w:rPr>
+          <w:rFonts w:ascii="Arial" w:eastAsia="Times New Roman" w:hAnsi="Arial" w:cs="Arial"/>
+          <w:sz w:val="28"/>
+          <w:szCs w:val="28"/>
+          <w:lang w:val="en-US" w:eastAsia="pl-PL"/>
+        </w:rPr>
+        <w:t>given</w:t>
+      </w:r>
+      <w:r>
+        <w:rPr>
+          <w:rFonts w:ascii="Arial" w:eastAsia="Times New Roman" w:hAnsi="Arial" w:cs="Arial"/>
+          <w:sz w:val="28"/>
+          <w:szCs w:val="28"/>
+          <w:lang w:val="en-US" w:eastAsia="pl-PL"/>
+        </w:rPr>
+        <w:t>…………………….., of course, that ...................................</w:t>
       </w:r>
     </w:p>
     <w:p>
@@ -524,7 +614,25 @@
           <w:szCs w:val="28"/>
           <w:lang w:val="en-US" w:eastAsia="pl-PL"/>
         </w:rPr>
-        <w:t>If you ………………………we will be able to …………………………..</w:t>
+        <w:t>If you …</w:t>
+      </w:r>
+      <w:r>
+        <w:rPr>
+          <w:rFonts w:ascii="Arial" w:eastAsia="Times New Roman" w:hAnsi="Arial" w:cs="Arial"/>
+          <w:sz w:val="28"/>
+          <w:szCs w:val="28"/>
+          <w:lang w:val="en-US" w:eastAsia="pl-PL"/>
+        </w:rPr>
+        <w:t>consent</w:t>
+      </w:r>
+      <w:r>
+        <w:rPr>
+          <w:rFonts w:ascii="Arial" w:eastAsia="Times New Roman" w:hAnsi="Arial" w:cs="Arial"/>
+          <w:sz w:val="28"/>
+          <w:szCs w:val="28"/>
+          <w:lang w:val="en-US" w:eastAsia="pl-PL"/>
+        </w:rPr>
+        <w:t>……………………we will be able to …………………………..</w:t>
       </w:r>
     </w:p>
     <w:p>
@@ -1387,7 +1495,27 @@
           <w:szCs w:val="28"/>
           <w:lang w:val="en-US"/>
         </w:rPr>
-        <w:t>We need to get board …</w:t>
+        <w:t xml:space="preserve">We need to get </w:t>
+      </w:r>
+      <w:proofErr w:type="spellStart"/>
+      <w:r>
+        <w:rPr>
+          <w:rFonts w:ascii="Arial" w:hAnsi="Arial" w:cs="Arial"/>
+          <w:sz w:val="28"/>
+          <w:szCs w:val="28"/>
+          <w:lang w:val="en-US"/>
+        </w:rPr>
+        <w:t>board</w:t>
+      </w:r>
+      <w:proofErr w:type="spellEnd"/>
+      <w:r>
+        <w:rPr>
+          <w:rFonts w:ascii="Arial" w:hAnsi="Arial" w:cs="Arial"/>
+          <w:sz w:val="28"/>
+          <w:szCs w:val="28"/>
+          <w:lang w:val="en-US"/>
+        </w:rPr>
+        <w:t xml:space="preserve"> …</w:t>
       </w:r>
       <w:r>
         <w:rPr>
@@ -1438,6 +1566,8 @@
         </w:rPr>
         <w:t xml:space="preserve">Responding </w:t>
       </w:r>
+      <w:bookmarkStart w:id="0" w:name="_GoBack"/>
+      <w:bookmarkEnd w:id="0"/>
     </w:p>
     <w:p>
       <w:pPr>
@@ -2289,8 +2419,6 @@
         </w:rPr>
         <w:t>pressed</w:t>
       </w:r>
-      <w:bookmarkStart w:id="0" w:name="_GoBack"/>
-      <w:bookmarkEnd w:id="0"/>
       <w:r>
         <w:rPr>
           <w:rFonts w:ascii="Arial" w:hAnsi="Arial" w:cs="Arial"/>
@@ -3030,7 +3158,7 @@
 </file>
 
 <file path=customXml/itemProps1.xml><?xml version="1.0" encoding="utf-8"?>
-<ds:datastoreItem xmlns:ds="http://schemas.openxmlformats.org/officeDocument/2006/customXml" ds:itemID="{FB7FE780-0C20-4103-9A14-50B9FFA44004}">
+<ds:datastoreItem xmlns:ds="http://schemas.openxmlformats.org/officeDocument/2006/customXml" ds:itemID="{590AF4F1-013B-489D-8CD7-54F8C274A4A1}">
   <ds:schemaRefs>
     <ds:schemaRef ds:uri="http://schemas.openxmlformats.org/officeDocument/2006/bibliography"/>
   </ds:schemaRefs>

</xml_diff>